<commit_message>
MODOP INSTALLATION MYCORE-THEME 10.0.3+
</commit_message>
<xml_diff>
--- a/Document/CNRS MYCORE THEME MODOP 2.0.0.docx
+++ b/Document/CNRS MYCORE THEME MODOP 2.0.0.docx
@@ -1,6 +1,6 @@
 
 <file path=word/document.xml><?xml version="1.0" encoding="utf-8"?>
-<w:document xmlns:wpc="http://schemas.microsoft.com/office/word/2010/wordprocessingCanvas" xmlns:cx="http://schemas.microsoft.com/office/drawing/2014/chartex" xmlns:cx1="http://schemas.microsoft.com/office/drawing/2015/9/8/chartex" xmlns:mc="http://schemas.openxmlformats.org/markup-compatibility/2006" xmlns:o="urn:schemas-microsoft-com:office:office" xmlns:r="http://schemas.openxmlformats.org/officeDocument/2006/relationships" xmlns:m="http://schemas.openxmlformats.org/officeDocument/2006/math" xmlns:v="urn:schemas-microsoft-com:vml" xmlns:wp14="http://schemas.microsoft.com/office/word/2010/wordprocessingDrawing" xmlns:wp="http://schemas.openxmlformats.org/drawingml/2006/wordprocessingDrawing" xmlns:w10="urn:schemas-microsoft-com:office:word" xmlns:w="http://schemas.openxmlformats.org/wordprocessingml/2006/main" xmlns:w14="http://schemas.microsoft.com/office/word/2010/wordml" xmlns:w15="http://schemas.microsoft.com/office/word/2012/wordml" xmlns:w16se="http://schemas.microsoft.com/office/word/2015/wordml/symex" xmlns:wpg="http://schemas.microsoft.com/office/word/2010/wordprocessingGroup" xmlns:wpi="http://schemas.microsoft.com/office/word/2010/wordprocessingInk" xmlns:wne="http://schemas.microsoft.com/office/word/2006/wordml" xmlns:wps="http://schemas.microsoft.com/office/word/2010/wordprocessingShape" mc:Ignorable="w14 w15 w16se wp14">
+<w:document xmlns:wpc="http://schemas.microsoft.com/office/word/2010/wordprocessingCanvas" xmlns:cx="http://schemas.microsoft.com/office/drawing/2014/chartex" xmlns:cx1="http://schemas.microsoft.com/office/drawing/2015/9/8/chartex" xmlns:cx2="http://schemas.microsoft.com/office/drawing/2015/10/21/chartex" xmlns:cx3="http://schemas.microsoft.com/office/drawing/2016/5/9/chartex" xmlns:cx4="http://schemas.microsoft.com/office/drawing/2016/5/10/chartex" xmlns:cx5="http://schemas.microsoft.com/office/drawing/2016/5/11/chartex" xmlns:cx6="http://schemas.microsoft.com/office/drawing/2016/5/12/chartex" xmlns:cx7="http://schemas.microsoft.com/office/drawing/2016/5/13/chartex" xmlns:cx8="http://schemas.microsoft.com/office/drawing/2016/5/14/chartex" xmlns:mc="http://schemas.openxmlformats.org/markup-compatibility/2006" xmlns:aink="http://schemas.microsoft.com/office/drawing/2016/ink" xmlns:am3d="http://schemas.microsoft.com/office/drawing/2017/model3d" xmlns:o="urn:schemas-microsoft-com:office:office" xmlns:r="http://schemas.openxmlformats.org/officeDocument/2006/relationships" xmlns:m="http://schemas.openxmlformats.org/officeDocument/2006/math" xmlns:v="urn:schemas-microsoft-com:vml" xmlns:wp14="http://schemas.microsoft.com/office/word/2010/wordprocessingDrawing" xmlns:wp="http://schemas.openxmlformats.org/drawingml/2006/wordprocessingDrawing" xmlns:w10="urn:schemas-microsoft-com:office:word" xmlns:w="http://schemas.openxmlformats.org/wordprocessingml/2006/main" xmlns:w14="http://schemas.microsoft.com/office/word/2010/wordml" xmlns:w15="http://schemas.microsoft.com/office/word/2012/wordml" xmlns:w16cid="http://schemas.microsoft.com/office/word/2016/wordml/cid" xmlns:w16se="http://schemas.microsoft.com/office/word/2015/wordml/symex" xmlns:wpg="http://schemas.microsoft.com/office/word/2010/wordprocessingGroup" xmlns:wpi="http://schemas.microsoft.com/office/word/2010/wordprocessingInk" xmlns:wne="http://schemas.microsoft.com/office/word/2006/wordml" xmlns:wps="http://schemas.microsoft.com/office/word/2010/wordprocessingShape" mc:Ignorable="w14 w15 w16se w16cid wp14">
   <w:body>
     <w:p>
       <w:pPr>
@@ -84,15 +84,7 @@
         <w:rPr>
           <w:rFonts w:cs="Arial"/>
         </w:rPr>
-        <w:t xml:space="preserve"> MODOP</w:t>
-      </w:r>
-      <w:bookmarkStart w:id="2" w:name="_GoBack"/>
-      <w:bookmarkEnd w:id="2"/>
-      <w:r>
-        <w:rPr>
-          <w:rFonts w:cs="Arial"/>
-        </w:rPr>
-        <w:t xml:space="preserve"> </w:t>
+        <w:t xml:space="preserve"> MODOP </w:t>
       </w:r>
       <w:r>
         <w:rPr>
@@ -290,12 +282,14 @@
         </w:rPr>
         <w:t xml:space="preserve"> </w:t>
       </w:r>
+      <w:proofErr w:type="spellStart"/>
       <w:r>
         <w:rPr>
           <w:rFonts w:cs="Arial"/>
         </w:rPr>
         <w:t>Infotel</w:t>
       </w:r>
+      <w:proofErr w:type="spellEnd"/>
     </w:p>
     <w:p>
       <w:pPr>
@@ -384,12 +378,14 @@
         </w:rPr>
         <w:t xml:space="preserve">de la nouvelle version du thème </w:t>
       </w:r>
+      <w:proofErr w:type="spellStart"/>
       <w:r>
         <w:rPr>
           <w:rFonts w:cs="Arial"/>
         </w:rPr>
         <w:t>Mycore</w:t>
       </w:r>
+      <w:proofErr w:type="spellEnd"/>
       <w:r>
         <w:rPr>
           <w:rFonts w:cs="Arial"/>
@@ -572,12 +568,12 @@
         <w:pStyle w:val="Sous-titre"/>
         <w:pageBreakBefore/>
       </w:pPr>
-      <w:bookmarkStart w:id="3" w:name="_Toc499558092"/>
+      <w:bookmarkStart w:id="2" w:name="_Toc499558092"/>
       <w:r>
         <w:lastRenderedPageBreak/>
         <w:t>Table des mises à jour du document</w:t>
       </w:r>
-      <w:bookmarkEnd w:id="3"/>
+      <w:bookmarkEnd w:id="2"/>
     </w:p>
     <w:tbl>
       <w:tblPr>
@@ -841,11 +837,11 @@
       <w:pPr>
         <w:pStyle w:val="Sous-titre"/>
       </w:pPr>
-      <w:bookmarkStart w:id="4" w:name="_Toc499558093"/>
+      <w:bookmarkStart w:id="3" w:name="_Toc499558093"/>
       <w:r>
         <w:t>Sommaire</w:t>
       </w:r>
-      <w:bookmarkEnd w:id="4"/>
+      <w:bookmarkEnd w:id="3"/>
     </w:p>
     <w:p>
       <w:pPr>
@@ -917,6 +913,11 @@
     <w:p>
       <w:pPr>
         <w:pStyle w:val="TM1"/>
+      </w:pPr>
+      <w:r>
+        <w:t>2.</w:t>
+      </w:r>
+      <w:r>
         <w:rPr>
           <w:rFonts w:asciiTheme="minorHAnsi" w:eastAsiaTheme="minorEastAsia" w:hAnsiTheme="minorHAnsi" w:cstheme="minorBidi"/>
           <w:b w:val="0"/>
@@ -925,11 +926,33 @@
           <w:sz w:val="22"/>
           <w:szCs w:val="22"/>
         </w:rPr>
-      </w:pPr>
-      <w:r>
-        <w:t>2.</w:t>
-      </w:r>
-      <w:r>
+        <w:tab/>
+      </w:r>
+      <w:r>
+        <w:t>Déploiement de la nouvelle version DU THEME</w:t>
+      </w:r>
+      <w:r>
+        <w:tab/>
+      </w:r>
+      <w:r>
+        <w:fldChar w:fldCharType="begin"/>
+      </w:r>
+      <w:r>
+        <w:instrText xml:space="preserve"> PAGEREF _Toc499558095 \h </w:instrText>
+      </w:r>
+      <w:r>
+        <w:fldChar w:fldCharType="separate"/>
+      </w:r>
+      <w:r>
+        <w:t>2</w:t>
+      </w:r>
+      <w:r>
+        <w:fldChar w:fldCharType="end"/>
+      </w:r>
+    </w:p>
+    <w:p>
+      <w:pPr>
+        <w:pStyle w:val="TM1"/>
         <w:rPr>
           <w:rFonts w:asciiTheme="minorHAnsi" w:eastAsiaTheme="minorEastAsia" w:hAnsiTheme="minorHAnsi" w:cstheme="minorBidi"/>
           <w:b w:val="0"/>
@@ -938,33 +961,14 @@
           <w:sz w:val="22"/>
           <w:szCs w:val="22"/>
         </w:rPr>
-        <w:tab/>
-      </w:r>
-      <w:r>
-        <w:t>Déploiement de la nouvelle version DU THEME</w:t>
-      </w:r>
-      <w:r>
-        <w:tab/>
-      </w:r>
-      <w:r>
-        <w:fldChar w:fldCharType="begin"/>
-      </w:r>
-      <w:r>
-        <w:instrText xml:space="preserve"> PAGEREF _Toc499558095 \h </w:instrText>
-      </w:r>
-      <w:r>
-        <w:fldChar w:fldCharType="separate"/>
-      </w:r>
-      <w:r>
-        <w:t>2</w:t>
-      </w:r>
-      <w:r>
-        <w:fldChar w:fldCharType="end"/>
-      </w:r>
-    </w:p>
-    <w:p>
-      <w:pPr>
-        <w:pStyle w:val="TM1"/>
+      </w:pPr>
+      <w:r>
+        <w:t>3</w:t>
+      </w:r>
+      <w:r>
+        <w:t>.</w:t>
+      </w:r>
+      <w:r>
         <w:rPr>
           <w:rFonts w:asciiTheme="minorHAnsi" w:eastAsiaTheme="minorEastAsia" w:hAnsiTheme="minorHAnsi" w:cstheme="minorBidi"/>
           <w:b w:val="0"/>
@@ -973,11 +977,22 @@
           <w:sz w:val="22"/>
           <w:szCs w:val="22"/>
         </w:rPr>
-      </w:pPr>
-      <w:r>
-        <w:t>3.</w:t>
-      </w:r>
-      <w:r>
+        <w:tab/>
+      </w:r>
+      <w:r>
+        <w:t>MISE A JOUR DE LA TRADUCTION</w:t>
+      </w:r>
+      <w:r>
+        <w:tab/>
+      </w:r>
+      <w:r>
+        <w:t>3</w:t>
+      </w:r>
+    </w:p>
+    <w:p>
+      <w:pPr>
+        <w:pStyle w:val="TM1"/>
+        <w:ind w:left="0" w:firstLine="0"/>
         <w:rPr>
           <w:rFonts w:asciiTheme="minorHAnsi" w:eastAsiaTheme="minorEastAsia" w:hAnsiTheme="minorHAnsi" w:cstheme="minorBidi"/>
           <w:b w:val="0"/>
@@ -986,6 +1001,22 @@
           <w:sz w:val="22"/>
           <w:szCs w:val="22"/>
         </w:rPr>
+      </w:pPr>
+      <w:r>
+        <w:t>4</w:t>
+      </w:r>
+      <w:r>
+        <w:t>.</w:t>
+      </w:r>
+      <w:r>
+        <w:rPr>
+          <w:rFonts w:asciiTheme="minorHAnsi" w:eastAsiaTheme="minorEastAsia" w:hAnsiTheme="minorHAnsi" w:cstheme="minorBidi"/>
+          <w:b w:val="0"/>
+          <w:bCs w:val="0"/>
+          <w:caps w:val="0"/>
+          <w:sz w:val="22"/>
+          <w:szCs w:val="22"/>
+        </w:rPr>
         <w:tab/>
       </w:r>
       <w:r>
@@ -995,20 +1026,10 @@
         <w:tab/>
       </w:r>
       <w:r>
-        <w:fldChar w:fldCharType="begin"/>
-      </w:r>
-      <w:r>
-        <w:instrText xml:space="preserve"> PAGEREF _Toc499558096 \h </w:instrText>
-      </w:r>
-      <w:r>
-        <w:fldChar w:fldCharType="separate"/>
-      </w:r>
-      <w:r>
-        <w:t>2</w:t>
-      </w:r>
-      <w:r>
-        <w:fldChar w:fldCharType="end"/>
-      </w:r>
+        <w:t>3</w:t>
+      </w:r>
+      <w:bookmarkStart w:id="4" w:name="_GoBack"/>
+      <w:bookmarkEnd w:id="4"/>
     </w:p>
     <w:p>
       <w:pPr>
@@ -1072,7 +1093,35 @@
         <w:rPr>
           <w:rFonts w:ascii="Arial" w:hAnsi="Arial"/>
         </w:rPr>
-        <w:t>de l’application « mycore-theme » pour la version d’Owncloud 10.0.3</w:t>
+        <w:t>de l’application « </w:t>
+      </w:r>
+      <w:proofErr w:type="spellStart"/>
+      <w:r>
+        <w:rPr>
+          <w:rFonts w:ascii="Arial" w:hAnsi="Arial"/>
+        </w:rPr>
+        <w:t>mycore-theme</w:t>
+      </w:r>
+      <w:proofErr w:type="spellEnd"/>
+      <w:r>
+        <w:rPr>
+          <w:rFonts w:ascii="Arial" w:hAnsi="Arial"/>
+        </w:rPr>
+        <w:t> » pour la version d’</w:t>
+      </w:r>
+      <w:proofErr w:type="spellStart"/>
+      <w:r>
+        <w:rPr>
+          <w:rFonts w:ascii="Arial" w:hAnsi="Arial"/>
+        </w:rPr>
+        <w:t>Owncloud</w:t>
+      </w:r>
+      <w:proofErr w:type="spellEnd"/>
+      <w:r>
+        <w:rPr>
+          <w:rFonts w:ascii="Arial" w:hAnsi="Arial"/>
+        </w:rPr>
+        <w:t xml:space="preserve"> 10.0.3</w:t>
       </w:r>
       <w:r>
         <w:rPr>
@@ -1167,8 +1216,15 @@
             <w:hideMark/>
           </w:tcPr>
           <w:p>
-            <w:r>
-              <w:t>path-file-application</w:t>
+            <w:proofErr w:type="spellStart"/>
+            <w:proofErr w:type="gramStart"/>
+            <w:r>
+              <w:t>path</w:t>
+            </w:r>
+            <w:proofErr w:type="spellEnd"/>
+            <w:proofErr w:type="gramEnd"/>
+            <w:r>
+              <w:t>-file-application</w:t>
             </w:r>
           </w:p>
         </w:tc>
@@ -1211,8 +1267,13 @@
             <w:hideMark/>
           </w:tcPr>
           <w:p>
-            <w:r>
-              <w:t>type-livraison</w:t>
+            <w:proofErr w:type="gramStart"/>
+            <w:r>
+              <w:t>type</w:t>
+            </w:r>
+            <w:proofErr w:type="gramEnd"/>
+            <w:r>
+              <w:t>-livraison</w:t>
             </w:r>
           </w:p>
         </w:tc>
@@ -1327,12 +1388,53 @@
                 <w:sz w:val="16"/>
               </w:rPr>
             </w:pPr>
-            <w:r>
-              <w:rPr>
-                <w:rFonts w:ascii="Courier New" w:hAnsi="Courier New"/>
-                <w:sz w:val="16"/>
-              </w:rPr>
-              <w:t>cd /datasan/www/application/gao/</w:t>
+            <w:proofErr w:type="gramStart"/>
+            <w:r>
+              <w:rPr>
+                <w:rFonts w:ascii="Courier New" w:hAnsi="Courier New"/>
+                <w:sz w:val="16"/>
+              </w:rPr>
+              <w:t>cd</w:t>
+            </w:r>
+            <w:proofErr w:type="gramEnd"/>
+            <w:r>
+              <w:rPr>
+                <w:rFonts w:ascii="Courier New" w:hAnsi="Courier New"/>
+                <w:sz w:val="16"/>
+              </w:rPr>
+              <w:t xml:space="preserve"> /</w:t>
+            </w:r>
+            <w:proofErr w:type="spellStart"/>
+            <w:r>
+              <w:rPr>
+                <w:rFonts w:ascii="Courier New" w:hAnsi="Courier New"/>
+                <w:sz w:val="16"/>
+              </w:rPr>
+              <w:t>datasan</w:t>
+            </w:r>
+            <w:proofErr w:type="spellEnd"/>
+            <w:r>
+              <w:rPr>
+                <w:rFonts w:ascii="Courier New" w:hAnsi="Courier New"/>
+                <w:sz w:val="16"/>
+              </w:rPr>
+              <w:t>/www/application/</w:t>
+            </w:r>
+            <w:proofErr w:type="spellStart"/>
+            <w:r>
+              <w:rPr>
+                <w:rFonts w:ascii="Courier New" w:hAnsi="Courier New"/>
+                <w:sz w:val="16"/>
+              </w:rPr>
+              <w:t>gao</w:t>
+            </w:r>
+            <w:proofErr w:type="spellEnd"/>
+            <w:r>
+              <w:rPr>
+                <w:rFonts w:ascii="Courier New" w:hAnsi="Courier New"/>
+                <w:sz w:val="16"/>
+              </w:rPr>
+              <w:t>/</w:t>
             </w:r>
             <w:r>
               <w:rPr>
@@ -1343,6 +1445,7 @@
               </w:rPr>
               <w:t>type-livraison/</w:t>
             </w:r>
+            <w:proofErr w:type="spellStart"/>
             <w:r>
               <w:rPr>
                 <w:rFonts w:ascii="Courier New" w:hAnsi="Courier New"/>
@@ -1350,6 +1453,7 @@
               </w:rPr>
               <w:t>mycore</w:t>
             </w:r>
+            <w:proofErr w:type="spellEnd"/>
             <w:r>
               <w:rPr>
                 <w:rFonts w:ascii="Courier New" w:hAnsi="Courier New"/>
@@ -1365,12 +1469,21 @@
                 <w:sz w:val="16"/>
               </w:rPr>
             </w:pPr>
-            <w:r>
-              <w:rPr>
-                <w:rFonts w:ascii="Courier New" w:hAnsi="Courier New"/>
-                <w:sz w:val="16"/>
-              </w:rPr>
-              <w:t xml:space="preserve">git clone </w:t>
+            <w:proofErr w:type="gramStart"/>
+            <w:r>
+              <w:rPr>
+                <w:rFonts w:ascii="Courier New" w:hAnsi="Courier New"/>
+                <w:sz w:val="16"/>
+              </w:rPr>
+              <w:t>git</w:t>
+            </w:r>
+            <w:proofErr w:type="gramEnd"/>
+            <w:r>
+              <w:rPr>
+                <w:rFonts w:ascii="Courier New" w:hAnsi="Courier New"/>
+                <w:sz w:val="16"/>
+              </w:rPr>
+              <w:t xml:space="preserve"> clone </w:t>
             </w:r>
             <w:r>
               <w:rPr>
@@ -1389,22 +1502,6 @@
           <w:b/>
           <w:color w:val="FF0000"/>
           <w:lang w:eastAsia="ar-SA"/>
-        </w:rPr>
-      </w:pPr>
-    </w:p>
-    <w:p>
-      <w:pPr>
-        <w:rPr>
-          <w:lang w:eastAsia="ar-SA"/>
-        </w:rPr>
-      </w:pPr>
-    </w:p>
-    <w:p>
-      <w:pPr>
-        <w:pStyle w:val="Index"/>
-        <w:suppressLineNumbers w:val="0"/>
-        <w:rPr>
-          <w:rFonts w:ascii="Arial" w:hAnsi="Arial" w:cs="Arial"/>
         </w:rPr>
       </w:pPr>
     </w:p>
@@ -1417,6 +1514,611 @@
         </w:numPr>
         <w:suppressAutoHyphens/>
         <w:spacing w:before="0"/>
+      </w:pPr>
+      <w:r>
+        <w:t>MISE A JOUR DE LA TRADUCTION</w:t>
+      </w:r>
+    </w:p>
+    <w:p>
+      <w:pPr>
+        <w:rPr>
+          <w:color w:val="C00000"/>
+        </w:rPr>
+      </w:pPr>
+      <w:r>
+        <w:rPr>
+          <w:b/>
+          <w:color w:val="C00000"/>
+        </w:rPr>
+        <w:t>Important :</w:t>
+      </w:r>
+      <w:r>
+        <w:rPr>
+          <w:color w:val="C00000"/>
+        </w:rPr>
+        <w:t xml:space="preserve"> </w:t>
+      </w:r>
+      <w:r>
+        <w:rPr>
+          <w:color w:val="C00000"/>
+        </w:rPr>
+        <w:t>Pour que la page « </w:t>
+      </w:r>
+      <w:proofErr w:type="spellStart"/>
+      <w:r>
+        <w:rPr>
+          <w:color w:val="C00000"/>
+        </w:rPr>
+        <w:t>personal</w:t>
+      </w:r>
+      <w:proofErr w:type="spellEnd"/>
+      <w:r>
+        <w:rPr>
+          <w:color w:val="C00000"/>
+        </w:rPr>
+        <w:t xml:space="preserve"> » soit traduite correctement il est impératif de copier les nouveaux fichiers de traduction FR.  </w:t>
+      </w:r>
+    </w:p>
+    <w:p/>
+    <w:tbl>
+      <w:tblPr>
+        <w:tblW w:w="0" w:type="auto"/>
+        <w:tblBorders>
+          <w:top w:val="single" w:sz="4" w:space="0" w:color="auto"/>
+          <w:left w:val="single" w:sz="4" w:space="0" w:color="auto"/>
+          <w:bottom w:val="single" w:sz="4" w:space="0" w:color="auto"/>
+          <w:right w:val="single" w:sz="4" w:space="0" w:color="auto"/>
+          <w:insideH w:val="single" w:sz="4" w:space="0" w:color="auto"/>
+          <w:insideV w:val="single" w:sz="4" w:space="0" w:color="auto"/>
+        </w:tblBorders>
+        <w:shd w:val="clear" w:color="auto" w:fill="BFBFBF"/>
+        <w:tblLook w:val="04A0" w:firstRow="1" w:lastRow="0" w:firstColumn="1" w:lastColumn="0" w:noHBand="0" w:noVBand="1"/>
+      </w:tblPr>
+      <w:tblGrid>
+        <w:gridCol w:w="9209"/>
+      </w:tblGrid>
+      <w:tr>
+        <w:tc>
+          <w:tcPr>
+            <w:tcW w:w="9209" w:type="dxa"/>
+            <w:tcBorders>
+              <w:top w:val="single" w:sz="4" w:space="0" w:color="auto"/>
+              <w:left w:val="single" w:sz="4" w:space="0" w:color="auto"/>
+              <w:bottom w:val="single" w:sz="4" w:space="0" w:color="auto"/>
+              <w:right w:val="single" w:sz="4" w:space="0" w:color="auto"/>
+            </w:tcBorders>
+            <w:shd w:val="clear" w:color="auto" w:fill="BFBFBF"/>
+            <w:hideMark/>
+          </w:tcPr>
+          <w:p>
+            <w:pPr>
+              <w:snapToGrid w:val="0"/>
+              <w:rPr>
+                <w:rFonts w:ascii="Courier New" w:hAnsi="Courier New"/>
+                <w:sz w:val="16"/>
+              </w:rPr>
+            </w:pPr>
+            <w:proofErr w:type="gramStart"/>
+            <w:r>
+              <w:rPr>
+                <w:rFonts w:ascii="Courier New" w:hAnsi="Courier New"/>
+                <w:sz w:val="16"/>
+              </w:rPr>
+              <w:t>cd</w:t>
+            </w:r>
+            <w:proofErr w:type="gramEnd"/>
+            <w:r>
+              <w:rPr>
+                <w:rFonts w:ascii="Courier New" w:hAnsi="Courier New"/>
+                <w:sz w:val="16"/>
+              </w:rPr>
+              <w:t xml:space="preserve"> /datasan/www/application/gao/</w:t>
+            </w:r>
+            <w:r>
+              <w:rPr>
+                <w:rFonts w:ascii="Courier New" w:hAnsi="Courier New"/>
+                <w:b/>
+                <w:color w:val="FF0000"/>
+                <w:sz w:val="16"/>
+              </w:rPr>
+              <w:t>type-livraison/</w:t>
+            </w:r>
+            <w:r>
+              <w:rPr>
+                <w:rFonts w:ascii="Courier New" w:hAnsi="Courier New"/>
+                <w:sz w:val="16"/>
+              </w:rPr>
+              <w:t>mycore</w:t>
+            </w:r>
+            <w:r>
+              <w:rPr>
+                <w:rFonts w:ascii="Courier New" w:hAnsi="Courier New"/>
+                <w:sz w:val="16"/>
+              </w:rPr>
+              <w:t>/apps/mycore-theme</w:t>
+            </w:r>
+          </w:p>
+          <w:p>
+            <w:pPr>
+              <w:snapToGrid w:val="0"/>
+              <w:rPr>
+                <w:rFonts w:ascii="Courier New" w:hAnsi="Courier New"/>
+                <w:color w:val="FF0000"/>
+                <w:sz w:val="16"/>
+              </w:rPr>
+            </w:pPr>
+          </w:p>
+          <w:p>
+            <w:pPr>
+              <w:rPr>
+                <w:rFonts w:ascii="Courier New" w:hAnsi="Courier New"/>
+                <w:sz w:val="16"/>
+              </w:rPr>
+            </w:pPr>
+            <w:proofErr w:type="spellStart"/>
+            <w:proofErr w:type="gramStart"/>
+            <w:r>
+              <w:rPr>
+                <w:rFonts w:ascii="Courier New" w:hAnsi="Courier New"/>
+                <w:sz w:val="16"/>
+              </w:rPr>
+              <w:t>cp</w:t>
+            </w:r>
+            <w:proofErr w:type="spellEnd"/>
+            <w:proofErr w:type="gramEnd"/>
+            <w:r>
+              <w:rPr>
+                <w:rFonts w:ascii="Courier New" w:hAnsi="Courier New"/>
+                <w:sz w:val="16"/>
+              </w:rPr>
+              <w:t xml:space="preserve"> fr.js </w:t>
+            </w:r>
+            <w:r>
+              <w:rPr>
+                <w:rFonts w:ascii="Courier New" w:hAnsi="Courier New"/>
+                <w:sz w:val="16"/>
+              </w:rPr>
+              <w:t xml:space="preserve">  </w:t>
+            </w:r>
+            <w:r>
+              <w:rPr>
+                <w:rFonts w:ascii="Courier New" w:hAnsi="Courier New"/>
+                <w:sz w:val="16"/>
+              </w:rPr>
+              <w:t>/</w:t>
+            </w:r>
+            <w:proofErr w:type="spellStart"/>
+            <w:r>
+              <w:rPr>
+                <w:rFonts w:ascii="Courier New" w:hAnsi="Courier New"/>
+                <w:sz w:val="16"/>
+              </w:rPr>
+              <w:t>datasan</w:t>
+            </w:r>
+            <w:proofErr w:type="spellEnd"/>
+            <w:r>
+              <w:rPr>
+                <w:rFonts w:ascii="Courier New" w:hAnsi="Courier New"/>
+                <w:sz w:val="16"/>
+              </w:rPr>
+              <w:t>/www/application/</w:t>
+            </w:r>
+            <w:proofErr w:type="spellStart"/>
+            <w:r>
+              <w:rPr>
+                <w:rFonts w:ascii="Courier New" w:hAnsi="Courier New"/>
+                <w:sz w:val="16"/>
+              </w:rPr>
+              <w:t>gao</w:t>
+            </w:r>
+            <w:proofErr w:type="spellEnd"/>
+            <w:r>
+              <w:rPr>
+                <w:rFonts w:ascii="Courier New" w:hAnsi="Courier New"/>
+                <w:sz w:val="16"/>
+              </w:rPr>
+              <w:t>/</w:t>
+            </w:r>
+            <w:r>
+              <w:rPr>
+                <w:rFonts w:ascii="Courier New" w:hAnsi="Courier New"/>
+                <w:b/>
+                <w:color w:val="FF0000"/>
+                <w:sz w:val="16"/>
+              </w:rPr>
+              <w:t>type-livraison/</w:t>
+            </w:r>
+            <w:proofErr w:type="spellStart"/>
+            <w:r>
+              <w:rPr>
+                <w:rFonts w:ascii="Courier New" w:hAnsi="Courier New"/>
+                <w:sz w:val="16"/>
+              </w:rPr>
+              <w:t>mycore</w:t>
+            </w:r>
+            <w:proofErr w:type="spellEnd"/>
+            <w:r>
+              <w:rPr>
+                <w:rFonts w:ascii="Courier New" w:hAnsi="Courier New"/>
+                <w:sz w:val="16"/>
+              </w:rPr>
+              <w:t>/settings/l10n</w:t>
+            </w:r>
+          </w:p>
+          <w:p>
+            <w:pPr>
+              <w:rPr>
+                <w:rFonts w:ascii="Courier New" w:hAnsi="Courier New"/>
+                <w:sz w:val="16"/>
+              </w:rPr>
+            </w:pPr>
+          </w:p>
+          <w:p>
+            <w:pPr>
+              <w:jc w:val="left"/>
+              <w:rPr>
+                <w:rFonts w:ascii="Courier New" w:hAnsi="Courier New"/>
+                <w:sz w:val="16"/>
+              </w:rPr>
+            </w:pPr>
+            <w:proofErr w:type="spellStart"/>
+            <w:proofErr w:type="gramStart"/>
+            <w:r>
+              <w:rPr>
+                <w:rFonts w:ascii="Courier New" w:hAnsi="Courier New"/>
+                <w:sz w:val="16"/>
+              </w:rPr>
+              <w:t>cp</w:t>
+            </w:r>
+            <w:proofErr w:type="spellEnd"/>
+            <w:proofErr w:type="gramEnd"/>
+            <w:r>
+              <w:rPr>
+                <w:rFonts w:ascii="Courier New" w:hAnsi="Courier New"/>
+                <w:sz w:val="16"/>
+              </w:rPr>
+              <w:t> :voulez-vous</w:t>
+            </w:r>
+            <w:r>
+              <w:rPr>
+                <w:rFonts w:ascii="Courier New" w:hAnsi="Courier New"/>
+                <w:sz w:val="16"/>
+              </w:rPr>
+              <w:t xml:space="preserve"> </w:t>
+            </w:r>
+            <w:r>
+              <w:rPr>
+                <w:rFonts w:ascii="Courier New" w:hAnsi="Courier New"/>
+                <w:sz w:val="16"/>
+              </w:rPr>
+              <w:t>écraser</w:t>
+            </w:r>
+            <w:r>
+              <w:rPr>
+                <w:rFonts w:ascii="Courier New" w:hAnsi="Courier New"/>
+                <w:sz w:val="16"/>
+              </w:rPr>
+              <w:t xml:space="preserve"> </w:t>
+            </w:r>
+            <w:r>
+              <w:rPr>
+                <w:rFonts w:ascii="Courier New" w:hAnsi="Courier New"/>
+                <w:sz w:val="16"/>
+              </w:rPr>
+              <w:t>«/</w:t>
+            </w:r>
+            <w:r>
+              <w:rPr>
+                <w:rFonts w:ascii="Courier New" w:hAnsi="Courier New"/>
+                <w:sz w:val="16"/>
+              </w:rPr>
+              <w:t>datasan/www/application/</w:t>
+            </w:r>
+            <w:r>
+              <w:rPr>
+                <w:rFonts w:ascii="Courier New" w:hAnsi="Courier New"/>
+                <w:b/>
+                <w:color w:val="FF0000"/>
+                <w:sz w:val="16"/>
+              </w:rPr>
+              <w:t>type-livraison/</w:t>
+            </w:r>
+            <w:r>
+              <w:rPr>
+                <w:rFonts w:ascii="Courier New" w:hAnsi="Courier New"/>
+                <w:sz w:val="16"/>
+              </w:rPr>
+              <w:t>mycore/settings/l10n/fr.js » ?</w:t>
+            </w:r>
+            <w:r>
+              <w:rPr>
+                <w:rFonts w:ascii="Courier New" w:hAnsi="Courier New"/>
+                <w:sz w:val="16"/>
+              </w:rPr>
+              <w:t xml:space="preserve"> tapez o </w:t>
+            </w:r>
+          </w:p>
+          <w:p>
+            <w:pPr>
+              <w:jc w:val="left"/>
+              <w:rPr>
+                <w:rFonts w:ascii="Courier New" w:hAnsi="Courier New"/>
+                <w:sz w:val="16"/>
+              </w:rPr>
+            </w:pPr>
+          </w:p>
+          <w:p>
+            <w:pPr>
+              <w:rPr>
+                <w:rFonts w:ascii="Courier New" w:hAnsi="Courier New"/>
+                <w:sz w:val="16"/>
+              </w:rPr>
+            </w:pPr>
+          </w:p>
+          <w:p>
+            <w:pPr>
+              <w:rPr>
+                <w:rFonts w:ascii="Courier New" w:hAnsi="Courier New"/>
+                <w:sz w:val="16"/>
+              </w:rPr>
+            </w:pPr>
+            <w:proofErr w:type="spellStart"/>
+            <w:proofErr w:type="gramStart"/>
+            <w:r>
+              <w:rPr>
+                <w:rFonts w:ascii="Courier New" w:hAnsi="Courier New"/>
+                <w:sz w:val="16"/>
+              </w:rPr>
+              <w:t>cp</w:t>
+            </w:r>
+            <w:proofErr w:type="spellEnd"/>
+            <w:proofErr w:type="gramEnd"/>
+            <w:r>
+              <w:rPr>
+                <w:rFonts w:ascii="Courier New" w:hAnsi="Courier New"/>
+                <w:sz w:val="16"/>
+              </w:rPr>
+              <w:t xml:space="preserve"> </w:t>
+            </w:r>
+            <w:proofErr w:type="spellStart"/>
+            <w:r>
+              <w:rPr>
+                <w:rFonts w:ascii="Courier New" w:hAnsi="Courier New"/>
+                <w:sz w:val="16"/>
+              </w:rPr>
+              <w:t>fr.</w:t>
+            </w:r>
+            <w:r>
+              <w:rPr>
+                <w:rFonts w:ascii="Courier New" w:hAnsi="Courier New"/>
+                <w:sz w:val="16"/>
+              </w:rPr>
+              <w:t>json</w:t>
+            </w:r>
+            <w:proofErr w:type="spellEnd"/>
+            <w:r>
+              <w:rPr>
+                <w:rFonts w:ascii="Courier New" w:hAnsi="Courier New"/>
+                <w:sz w:val="16"/>
+              </w:rPr>
+              <w:t xml:space="preserve"> </w:t>
+            </w:r>
+            <w:r>
+              <w:rPr>
+                <w:rFonts w:ascii="Courier New" w:hAnsi="Courier New"/>
+                <w:sz w:val="16"/>
+              </w:rPr>
+              <w:t>/</w:t>
+            </w:r>
+            <w:proofErr w:type="spellStart"/>
+            <w:r>
+              <w:rPr>
+                <w:rFonts w:ascii="Courier New" w:hAnsi="Courier New"/>
+                <w:sz w:val="16"/>
+              </w:rPr>
+              <w:t>datasan</w:t>
+            </w:r>
+            <w:proofErr w:type="spellEnd"/>
+            <w:r>
+              <w:rPr>
+                <w:rFonts w:ascii="Courier New" w:hAnsi="Courier New"/>
+                <w:sz w:val="16"/>
+              </w:rPr>
+              <w:t>/www/application/</w:t>
+            </w:r>
+            <w:proofErr w:type="spellStart"/>
+            <w:r>
+              <w:rPr>
+                <w:rFonts w:ascii="Courier New" w:hAnsi="Courier New"/>
+                <w:sz w:val="16"/>
+              </w:rPr>
+              <w:t>gao</w:t>
+            </w:r>
+            <w:proofErr w:type="spellEnd"/>
+            <w:r>
+              <w:rPr>
+                <w:rFonts w:ascii="Courier New" w:hAnsi="Courier New"/>
+                <w:sz w:val="16"/>
+              </w:rPr>
+              <w:t>/</w:t>
+            </w:r>
+            <w:r>
+              <w:rPr>
+                <w:rFonts w:ascii="Courier New" w:hAnsi="Courier New"/>
+                <w:b/>
+                <w:color w:val="FF0000"/>
+                <w:sz w:val="16"/>
+              </w:rPr>
+              <w:t>type-livraison/</w:t>
+            </w:r>
+            <w:proofErr w:type="spellStart"/>
+            <w:r>
+              <w:rPr>
+                <w:rFonts w:ascii="Courier New" w:hAnsi="Courier New"/>
+                <w:sz w:val="16"/>
+              </w:rPr>
+              <w:t>mycore</w:t>
+            </w:r>
+            <w:proofErr w:type="spellEnd"/>
+            <w:r>
+              <w:rPr>
+                <w:rFonts w:ascii="Courier New" w:hAnsi="Courier New"/>
+                <w:sz w:val="16"/>
+              </w:rPr>
+              <w:t>/settings/l10n</w:t>
+            </w:r>
+          </w:p>
+          <w:p>
+            <w:pPr>
+              <w:rPr>
+                <w:rFonts w:ascii="Courier New" w:hAnsi="Courier New"/>
+                <w:sz w:val="16"/>
+              </w:rPr>
+            </w:pPr>
+          </w:p>
+          <w:p>
+            <w:pPr>
+              <w:jc w:val="left"/>
+              <w:rPr>
+                <w:rFonts w:ascii="Courier New" w:hAnsi="Courier New"/>
+                <w:sz w:val="16"/>
+              </w:rPr>
+            </w:pPr>
+            <w:proofErr w:type="spellStart"/>
+            <w:proofErr w:type="gramStart"/>
+            <w:r>
+              <w:rPr>
+                <w:rFonts w:ascii="Courier New" w:hAnsi="Courier New"/>
+                <w:sz w:val="16"/>
+              </w:rPr>
+              <w:t>cp</w:t>
+            </w:r>
+            <w:proofErr w:type="spellEnd"/>
+            <w:proofErr w:type="gramEnd"/>
+            <w:r>
+              <w:rPr>
+                <w:rFonts w:ascii="Courier New" w:hAnsi="Courier New"/>
+                <w:sz w:val="16"/>
+              </w:rPr>
+              <w:t> :voulez-vous</w:t>
+            </w:r>
+            <w:r>
+              <w:rPr>
+                <w:rFonts w:ascii="Courier New" w:hAnsi="Courier New"/>
+                <w:sz w:val="16"/>
+              </w:rPr>
+              <w:t xml:space="preserve"> </w:t>
+            </w:r>
+            <w:r>
+              <w:rPr>
+                <w:rFonts w:ascii="Courier New" w:hAnsi="Courier New"/>
+                <w:sz w:val="16"/>
+              </w:rPr>
+              <w:t>écraser</w:t>
+            </w:r>
+            <w:r>
+              <w:rPr>
+                <w:rFonts w:ascii="Courier New" w:hAnsi="Courier New"/>
+                <w:sz w:val="16"/>
+              </w:rPr>
+              <w:t xml:space="preserve"> </w:t>
+            </w:r>
+            <w:r>
+              <w:rPr>
+                <w:rFonts w:ascii="Courier New" w:hAnsi="Courier New"/>
+                <w:sz w:val="16"/>
+              </w:rPr>
+              <w:t>«/</w:t>
+            </w:r>
+            <w:r>
+              <w:rPr>
+                <w:rFonts w:ascii="Courier New" w:hAnsi="Courier New"/>
+                <w:sz w:val="16"/>
+              </w:rPr>
+              <w:t>datasan/www/application/</w:t>
+            </w:r>
+            <w:r>
+              <w:rPr>
+                <w:rFonts w:ascii="Courier New" w:hAnsi="Courier New"/>
+                <w:b/>
+                <w:color w:val="FF0000"/>
+                <w:sz w:val="16"/>
+              </w:rPr>
+              <w:t>type-livraison/</w:t>
+            </w:r>
+            <w:r>
+              <w:rPr>
+                <w:rFonts w:ascii="Courier New" w:hAnsi="Courier New"/>
+                <w:sz w:val="16"/>
+              </w:rPr>
+              <w:t>mycore/settings/l10n/fr.js</w:t>
+            </w:r>
+            <w:r>
+              <w:rPr>
+                <w:rFonts w:ascii="Courier New" w:hAnsi="Courier New"/>
+                <w:sz w:val="16"/>
+              </w:rPr>
+              <w:t>on</w:t>
+            </w:r>
+            <w:r>
+              <w:rPr>
+                <w:rFonts w:ascii="Courier New" w:hAnsi="Courier New"/>
+                <w:sz w:val="16"/>
+              </w:rPr>
+              <w:t> » ?</w:t>
+            </w:r>
+            <w:r>
+              <w:rPr>
+                <w:rFonts w:ascii="Courier New" w:hAnsi="Courier New"/>
+                <w:sz w:val="16"/>
+              </w:rPr>
+              <w:t xml:space="preserve"> tapez o </w:t>
+            </w:r>
+          </w:p>
+          <w:p>
+            <w:pPr>
+              <w:rPr>
+                <w:rFonts w:ascii="Courier New" w:hAnsi="Courier New"/>
+                <w:sz w:val="16"/>
+              </w:rPr>
+            </w:pPr>
+          </w:p>
+          <w:p>
+            <w:pPr>
+              <w:rPr>
+                <w:rFonts w:ascii="Courier New" w:hAnsi="Courier New"/>
+                <w:sz w:val="16"/>
+              </w:rPr>
+            </w:pPr>
+          </w:p>
+        </w:tc>
+      </w:tr>
+    </w:tbl>
+    <w:p>
+      <w:pPr>
+        <w:rPr>
+          <w:lang w:eastAsia="ar-SA"/>
+        </w:rPr>
+      </w:pPr>
+    </w:p>
+    <w:p>
+      <w:pPr>
+        <w:pStyle w:val="Index"/>
+        <w:suppressLineNumbers w:val="0"/>
+        <w:rPr>
+          <w:rFonts w:ascii="Arial" w:hAnsi="Arial" w:cs="Arial"/>
+        </w:rPr>
+      </w:pPr>
+    </w:p>
+    <w:p>
+      <w:pPr>
+        <w:pStyle w:val="Titre1"/>
+        <w:numPr>
+          <w:ilvl w:val="0"/>
+          <w:numId w:val="24"/>
+        </w:numPr>
+        <w:suppressAutoHyphens/>
+        <w:spacing w:before="0"/>
         <w:rPr>
           <w:rFonts w:ascii="Arial" w:hAnsi="Arial"/>
         </w:rPr>
@@ -1462,7 +2164,15 @@
         <w:t>A</w:t>
       </w:r>
       <w:r>
-        <w:t>ctiver l’application depuis l’onglet Applications présent dans les paramètres Owncloud puis clique</w:t>
+        <w:t xml:space="preserve">ctiver l’application depuis l’onglet Applications présent dans les paramètres </w:t>
+      </w:r>
+      <w:proofErr w:type="spellStart"/>
+      <w:r>
+        <w:t>Owncloud</w:t>
+      </w:r>
+      <w:proofErr w:type="spellEnd"/>
+      <w:r>
+        <w:t xml:space="preserve"> puis clique</w:t>
       </w:r>
       <w:r>
         <w:t>r</w:t>
@@ -1486,10 +2196,26 @@
         <w:t>Sélectionner</w:t>
       </w:r>
       <w:r>
-        <w:t xml:space="preserve"> « M</w:t>
-      </w:r>
-      <w:r>
-        <w:t>yCore Theme 1.0.0 » puis cliquer sur « Activer » ;</w:t>
+        <w:t xml:space="preserve"> « </w:t>
+      </w:r>
+      <w:proofErr w:type="spellStart"/>
+      <w:r>
+        <w:t>M</w:t>
+      </w:r>
+      <w:r>
+        <w:t>yCore</w:t>
+      </w:r>
+      <w:proofErr w:type="spellEnd"/>
+      <w:r>
+        <w:t xml:space="preserve"> </w:t>
+      </w:r>
+      <w:proofErr w:type="spellStart"/>
+      <w:r>
+        <w:t>Theme</w:t>
+      </w:r>
+      <w:proofErr w:type="spellEnd"/>
+      <w:r>
+        <w:t xml:space="preserve"> 1.0.0 » puis cliquer sur « Activer » ;</w:t>
       </w:r>
     </w:p>
     <w:p>
@@ -1510,7 +2236,15 @@
         <w:t>le</w:t>
       </w:r>
       <w:r>
-        <w:t xml:space="preserve"> navigateur pour vérifier que le thème MyCore est bien pris en compte. </w:t>
+        <w:t xml:space="preserve"> navigateur pour vérifier que le thème </w:t>
+      </w:r>
+      <w:proofErr w:type="spellStart"/>
+      <w:r>
+        <w:t>MyCore</w:t>
+      </w:r>
+      <w:proofErr w:type="spellEnd"/>
+      <w:r>
+        <w:t xml:space="preserve"> est bien pris en compte. </w:t>
       </w:r>
     </w:p>
     <w:p>
@@ -1536,7 +2270,7 @@
 </file>
 
 <file path=word/endnotes.xml><?xml version="1.0" encoding="utf-8"?>
-<w:endnotes xmlns:wpc="http://schemas.microsoft.com/office/word/2010/wordprocessingCanvas" xmlns:cx="http://schemas.microsoft.com/office/drawing/2014/chartex" xmlns:cx1="http://schemas.microsoft.com/office/drawing/2015/9/8/chartex" xmlns:mc="http://schemas.openxmlformats.org/markup-compatibility/2006" xmlns:o="urn:schemas-microsoft-com:office:office" xmlns:r="http://schemas.openxmlformats.org/officeDocument/2006/relationships" xmlns:m="http://schemas.openxmlformats.org/officeDocument/2006/math" xmlns:v="urn:schemas-microsoft-com:vml" xmlns:wp14="http://schemas.microsoft.com/office/word/2010/wordprocessingDrawing" xmlns:wp="http://schemas.openxmlformats.org/drawingml/2006/wordprocessingDrawing" xmlns:w10="urn:schemas-microsoft-com:office:word" xmlns:w="http://schemas.openxmlformats.org/wordprocessingml/2006/main" xmlns:w14="http://schemas.microsoft.com/office/word/2010/wordml" xmlns:w15="http://schemas.microsoft.com/office/word/2012/wordml" xmlns:w16se="http://schemas.microsoft.com/office/word/2015/wordml/symex" xmlns:wpg="http://schemas.microsoft.com/office/word/2010/wordprocessingGroup" xmlns:wpi="http://schemas.microsoft.com/office/word/2010/wordprocessingInk" xmlns:wne="http://schemas.microsoft.com/office/word/2006/wordml" xmlns:wps="http://schemas.microsoft.com/office/word/2010/wordprocessingShape" mc:Ignorable="w14 w15 w16se wp14">
+<w:endnotes xmlns:wpc="http://schemas.microsoft.com/office/word/2010/wordprocessingCanvas" xmlns:cx="http://schemas.microsoft.com/office/drawing/2014/chartex" xmlns:cx1="http://schemas.microsoft.com/office/drawing/2015/9/8/chartex" xmlns:cx2="http://schemas.microsoft.com/office/drawing/2015/10/21/chartex" xmlns:cx3="http://schemas.microsoft.com/office/drawing/2016/5/9/chartex" xmlns:cx4="http://schemas.microsoft.com/office/drawing/2016/5/10/chartex" xmlns:cx5="http://schemas.microsoft.com/office/drawing/2016/5/11/chartex" xmlns:cx6="http://schemas.microsoft.com/office/drawing/2016/5/12/chartex" xmlns:cx7="http://schemas.microsoft.com/office/drawing/2016/5/13/chartex" xmlns:cx8="http://schemas.microsoft.com/office/drawing/2016/5/14/chartex" xmlns:mc="http://schemas.openxmlformats.org/markup-compatibility/2006" xmlns:aink="http://schemas.microsoft.com/office/drawing/2016/ink" xmlns:am3d="http://schemas.microsoft.com/office/drawing/2017/model3d" xmlns:o="urn:schemas-microsoft-com:office:office" xmlns:r="http://schemas.openxmlformats.org/officeDocument/2006/relationships" xmlns:m="http://schemas.openxmlformats.org/officeDocument/2006/math" xmlns:v="urn:schemas-microsoft-com:vml" xmlns:wp14="http://schemas.microsoft.com/office/word/2010/wordprocessingDrawing" xmlns:wp="http://schemas.openxmlformats.org/drawingml/2006/wordprocessingDrawing" xmlns:w10="urn:schemas-microsoft-com:office:word" xmlns:w="http://schemas.openxmlformats.org/wordprocessingml/2006/main" xmlns:w14="http://schemas.microsoft.com/office/word/2010/wordml" xmlns:w15="http://schemas.microsoft.com/office/word/2012/wordml" xmlns:w16cid="http://schemas.microsoft.com/office/word/2016/wordml/cid" xmlns:w16se="http://schemas.microsoft.com/office/word/2015/wordml/symex" xmlns:wpg="http://schemas.microsoft.com/office/word/2010/wordprocessingGroup" xmlns:wpi="http://schemas.microsoft.com/office/word/2010/wordprocessingInk" xmlns:wne="http://schemas.microsoft.com/office/word/2006/wordml" xmlns:wps="http://schemas.microsoft.com/office/word/2010/wordprocessingShape" mc:Ignorable="w14 w15 w16se w16cid wp14">
   <w:endnote w:type="separator" w:id="-1">
     <w:p>
       <w:r>
@@ -1555,7 +2289,7 @@
 </file>
 
 <file path=word/footer1.xml><?xml version="1.0" encoding="utf-8"?>
-<w:ftr xmlns:wpc="http://schemas.microsoft.com/office/word/2010/wordprocessingCanvas" xmlns:cx="http://schemas.microsoft.com/office/drawing/2014/chartex" xmlns:cx1="http://schemas.microsoft.com/office/drawing/2015/9/8/chartex" xmlns:mc="http://schemas.openxmlformats.org/markup-compatibility/2006" xmlns:o="urn:schemas-microsoft-com:office:office" xmlns:r="http://schemas.openxmlformats.org/officeDocument/2006/relationships" xmlns:m="http://schemas.openxmlformats.org/officeDocument/2006/math" xmlns:v="urn:schemas-microsoft-com:vml" xmlns:wp14="http://schemas.microsoft.com/office/word/2010/wordprocessingDrawing" xmlns:wp="http://schemas.openxmlformats.org/drawingml/2006/wordprocessingDrawing" xmlns:w10="urn:schemas-microsoft-com:office:word" xmlns:w="http://schemas.openxmlformats.org/wordprocessingml/2006/main" xmlns:w14="http://schemas.microsoft.com/office/word/2010/wordml" xmlns:w15="http://schemas.microsoft.com/office/word/2012/wordml" xmlns:w16se="http://schemas.microsoft.com/office/word/2015/wordml/symex" xmlns:wpg="http://schemas.microsoft.com/office/word/2010/wordprocessingGroup" xmlns:wpi="http://schemas.microsoft.com/office/word/2010/wordprocessingInk" xmlns:wne="http://schemas.microsoft.com/office/word/2006/wordml" xmlns:wps="http://schemas.microsoft.com/office/word/2010/wordprocessingShape" mc:Ignorable="w14 w15 w16se wp14">
+<w:ftr xmlns:wpc="http://schemas.microsoft.com/office/word/2010/wordprocessingCanvas" xmlns:cx="http://schemas.microsoft.com/office/drawing/2014/chartex" xmlns:cx1="http://schemas.microsoft.com/office/drawing/2015/9/8/chartex" xmlns:cx2="http://schemas.microsoft.com/office/drawing/2015/10/21/chartex" xmlns:cx3="http://schemas.microsoft.com/office/drawing/2016/5/9/chartex" xmlns:cx4="http://schemas.microsoft.com/office/drawing/2016/5/10/chartex" xmlns:cx5="http://schemas.microsoft.com/office/drawing/2016/5/11/chartex" xmlns:cx6="http://schemas.microsoft.com/office/drawing/2016/5/12/chartex" xmlns:cx7="http://schemas.microsoft.com/office/drawing/2016/5/13/chartex" xmlns:cx8="http://schemas.microsoft.com/office/drawing/2016/5/14/chartex" xmlns:mc="http://schemas.openxmlformats.org/markup-compatibility/2006" xmlns:aink="http://schemas.microsoft.com/office/drawing/2016/ink" xmlns:am3d="http://schemas.microsoft.com/office/drawing/2017/model3d" xmlns:o="urn:schemas-microsoft-com:office:office" xmlns:r="http://schemas.openxmlformats.org/officeDocument/2006/relationships" xmlns:m="http://schemas.openxmlformats.org/officeDocument/2006/math" xmlns:v="urn:schemas-microsoft-com:vml" xmlns:wp14="http://schemas.microsoft.com/office/word/2010/wordprocessingDrawing" xmlns:wp="http://schemas.openxmlformats.org/drawingml/2006/wordprocessingDrawing" xmlns:w10="urn:schemas-microsoft-com:office:word" xmlns:w="http://schemas.openxmlformats.org/wordprocessingml/2006/main" xmlns:w14="http://schemas.microsoft.com/office/word/2010/wordml" xmlns:w15="http://schemas.microsoft.com/office/word/2012/wordml" xmlns:w16cid="http://schemas.microsoft.com/office/word/2016/wordml/cid" xmlns:w16se="http://schemas.microsoft.com/office/word/2015/wordml/symex" xmlns:wpg="http://schemas.microsoft.com/office/word/2010/wordprocessingGroup" xmlns:wpi="http://schemas.microsoft.com/office/word/2010/wordprocessingInk" xmlns:wne="http://schemas.microsoft.com/office/word/2006/wordml" xmlns:wps="http://schemas.microsoft.com/office/word/2010/wordprocessingShape" mc:Ignorable="w14 w15 w16se w16cid wp14">
   <w:p>
     <w:pPr>
       <w:pStyle w:val="Pieddepage"/>
@@ -1565,7 +2299,7 @@
 </file>
 
 <file path=word/footer2.xml><?xml version="1.0" encoding="utf-8"?>
-<w:ftr xmlns:wpc="http://schemas.microsoft.com/office/word/2010/wordprocessingCanvas" xmlns:cx="http://schemas.microsoft.com/office/drawing/2014/chartex" xmlns:cx1="http://schemas.microsoft.com/office/drawing/2015/9/8/chartex" xmlns:mc="http://schemas.openxmlformats.org/markup-compatibility/2006" xmlns:o="urn:schemas-microsoft-com:office:office" xmlns:r="http://schemas.openxmlformats.org/officeDocument/2006/relationships" xmlns:m="http://schemas.openxmlformats.org/officeDocument/2006/math" xmlns:v="urn:schemas-microsoft-com:vml" xmlns:wp14="http://schemas.microsoft.com/office/word/2010/wordprocessingDrawing" xmlns:wp="http://schemas.openxmlformats.org/drawingml/2006/wordprocessingDrawing" xmlns:w10="urn:schemas-microsoft-com:office:word" xmlns:w="http://schemas.openxmlformats.org/wordprocessingml/2006/main" xmlns:w14="http://schemas.microsoft.com/office/word/2010/wordml" xmlns:w15="http://schemas.microsoft.com/office/word/2012/wordml" xmlns:w16se="http://schemas.microsoft.com/office/word/2015/wordml/symex" xmlns:wpg="http://schemas.microsoft.com/office/word/2010/wordprocessingGroup" xmlns:wpi="http://schemas.microsoft.com/office/word/2010/wordprocessingInk" xmlns:wne="http://schemas.microsoft.com/office/word/2006/wordml" xmlns:wps="http://schemas.microsoft.com/office/word/2010/wordprocessingShape" mc:Ignorable="w14 w15 w16se wp14">
+<w:ftr xmlns:wpc="http://schemas.microsoft.com/office/word/2010/wordprocessingCanvas" xmlns:cx="http://schemas.microsoft.com/office/drawing/2014/chartex" xmlns:cx1="http://schemas.microsoft.com/office/drawing/2015/9/8/chartex" xmlns:cx2="http://schemas.microsoft.com/office/drawing/2015/10/21/chartex" xmlns:cx3="http://schemas.microsoft.com/office/drawing/2016/5/9/chartex" xmlns:cx4="http://schemas.microsoft.com/office/drawing/2016/5/10/chartex" xmlns:cx5="http://schemas.microsoft.com/office/drawing/2016/5/11/chartex" xmlns:cx6="http://schemas.microsoft.com/office/drawing/2016/5/12/chartex" xmlns:cx7="http://schemas.microsoft.com/office/drawing/2016/5/13/chartex" xmlns:cx8="http://schemas.microsoft.com/office/drawing/2016/5/14/chartex" xmlns:mc="http://schemas.openxmlformats.org/markup-compatibility/2006" xmlns:aink="http://schemas.microsoft.com/office/drawing/2016/ink" xmlns:am3d="http://schemas.microsoft.com/office/drawing/2017/model3d" xmlns:o="urn:schemas-microsoft-com:office:office" xmlns:r="http://schemas.openxmlformats.org/officeDocument/2006/relationships" xmlns:m="http://schemas.openxmlformats.org/officeDocument/2006/math" xmlns:v="urn:schemas-microsoft-com:vml" xmlns:wp14="http://schemas.microsoft.com/office/word/2010/wordprocessingDrawing" xmlns:wp="http://schemas.openxmlformats.org/drawingml/2006/wordprocessingDrawing" xmlns:w10="urn:schemas-microsoft-com:office:word" xmlns:w="http://schemas.openxmlformats.org/wordprocessingml/2006/main" xmlns:w14="http://schemas.microsoft.com/office/word/2010/wordml" xmlns:w15="http://schemas.microsoft.com/office/word/2012/wordml" xmlns:w16cid="http://schemas.microsoft.com/office/word/2016/wordml/cid" xmlns:w16se="http://schemas.microsoft.com/office/word/2015/wordml/symex" xmlns:wpg="http://schemas.microsoft.com/office/word/2010/wordprocessingGroup" xmlns:wpi="http://schemas.microsoft.com/office/word/2010/wordprocessingInk" xmlns:wne="http://schemas.microsoft.com/office/word/2006/wordml" xmlns:wps="http://schemas.microsoft.com/office/word/2010/wordprocessingShape" mc:Ignorable="w14 w15 w16se w16cid wp14">
   <w:p>
     <w:pPr>
       <w:pStyle w:val="basdepage"/>
@@ -1605,7 +2339,7 @@
     </w:r>
     <w:fldSimple w:instr=" NUMPAGES  \* MERGEFORMAT ">
       <w:r>
-        <w:t>2</w:t>
+        <w:t>3</w:t>
       </w:r>
     </w:fldSimple>
   </w:p>
@@ -1613,7 +2347,7 @@
 </file>
 
 <file path=word/footer3.xml><?xml version="1.0" encoding="utf-8"?>
-<w:ftr xmlns:wpc="http://schemas.microsoft.com/office/word/2010/wordprocessingCanvas" xmlns:cx="http://schemas.microsoft.com/office/drawing/2014/chartex" xmlns:cx1="http://schemas.microsoft.com/office/drawing/2015/9/8/chartex" xmlns:mc="http://schemas.openxmlformats.org/markup-compatibility/2006" xmlns:o="urn:schemas-microsoft-com:office:office" xmlns:r="http://schemas.openxmlformats.org/officeDocument/2006/relationships" xmlns:m="http://schemas.openxmlformats.org/officeDocument/2006/math" xmlns:v="urn:schemas-microsoft-com:vml" xmlns:wp14="http://schemas.microsoft.com/office/word/2010/wordprocessingDrawing" xmlns:wp="http://schemas.openxmlformats.org/drawingml/2006/wordprocessingDrawing" xmlns:w10="urn:schemas-microsoft-com:office:word" xmlns:w="http://schemas.openxmlformats.org/wordprocessingml/2006/main" xmlns:w14="http://schemas.microsoft.com/office/word/2010/wordml" xmlns:w15="http://schemas.microsoft.com/office/word/2012/wordml" xmlns:w16se="http://schemas.microsoft.com/office/word/2015/wordml/symex" xmlns:wpg="http://schemas.microsoft.com/office/word/2010/wordprocessingGroup" xmlns:wpi="http://schemas.microsoft.com/office/word/2010/wordprocessingInk" xmlns:wne="http://schemas.microsoft.com/office/word/2006/wordml" xmlns:wps="http://schemas.microsoft.com/office/word/2010/wordprocessingShape" mc:Ignorable="w14 w15 w16se wp14">
+<w:ftr xmlns:wpc="http://schemas.microsoft.com/office/word/2010/wordprocessingCanvas" xmlns:cx="http://schemas.microsoft.com/office/drawing/2014/chartex" xmlns:cx1="http://schemas.microsoft.com/office/drawing/2015/9/8/chartex" xmlns:cx2="http://schemas.microsoft.com/office/drawing/2015/10/21/chartex" xmlns:cx3="http://schemas.microsoft.com/office/drawing/2016/5/9/chartex" xmlns:cx4="http://schemas.microsoft.com/office/drawing/2016/5/10/chartex" xmlns:cx5="http://schemas.microsoft.com/office/drawing/2016/5/11/chartex" xmlns:cx6="http://schemas.microsoft.com/office/drawing/2016/5/12/chartex" xmlns:cx7="http://schemas.microsoft.com/office/drawing/2016/5/13/chartex" xmlns:cx8="http://schemas.microsoft.com/office/drawing/2016/5/14/chartex" xmlns:mc="http://schemas.openxmlformats.org/markup-compatibility/2006" xmlns:aink="http://schemas.microsoft.com/office/drawing/2016/ink" xmlns:am3d="http://schemas.microsoft.com/office/drawing/2017/model3d" xmlns:o="urn:schemas-microsoft-com:office:office" xmlns:r="http://schemas.openxmlformats.org/officeDocument/2006/relationships" xmlns:m="http://schemas.openxmlformats.org/officeDocument/2006/math" xmlns:v="urn:schemas-microsoft-com:vml" xmlns:wp14="http://schemas.microsoft.com/office/word/2010/wordprocessingDrawing" xmlns:wp="http://schemas.openxmlformats.org/drawingml/2006/wordprocessingDrawing" xmlns:w10="urn:schemas-microsoft-com:office:word" xmlns:w="http://schemas.openxmlformats.org/wordprocessingml/2006/main" xmlns:w14="http://schemas.microsoft.com/office/word/2010/wordml" xmlns:w15="http://schemas.microsoft.com/office/word/2012/wordml" xmlns:w16cid="http://schemas.microsoft.com/office/word/2016/wordml/cid" xmlns:w16se="http://schemas.microsoft.com/office/word/2015/wordml/symex" xmlns:wpg="http://schemas.microsoft.com/office/word/2010/wordprocessingGroup" xmlns:wpi="http://schemas.microsoft.com/office/word/2010/wordprocessingInk" xmlns:wne="http://schemas.microsoft.com/office/word/2006/wordml" xmlns:wps="http://schemas.microsoft.com/office/word/2010/wordprocessingShape" mc:Ignorable="w14 w15 w16se w16cid wp14">
   <w:p>
     <w:pPr>
       <w:pStyle w:val="Pieddepage"/>
@@ -1623,7 +2357,7 @@
 </file>
 
 <file path=word/footnotes.xml><?xml version="1.0" encoding="utf-8"?>
-<w:footnotes xmlns:wpc="http://schemas.microsoft.com/office/word/2010/wordprocessingCanvas" xmlns:cx="http://schemas.microsoft.com/office/drawing/2014/chartex" xmlns:cx1="http://schemas.microsoft.com/office/drawing/2015/9/8/chartex" xmlns:mc="http://schemas.openxmlformats.org/markup-compatibility/2006" xmlns:o="urn:schemas-microsoft-com:office:office" xmlns:r="http://schemas.openxmlformats.org/officeDocument/2006/relationships" xmlns:m="http://schemas.openxmlformats.org/officeDocument/2006/math" xmlns:v="urn:schemas-microsoft-com:vml" xmlns:wp14="http://schemas.microsoft.com/office/word/2010/wordprocessingDrawing" xmlns:wp="http://schemas.openxmlformats.org/drawingml/2006/wordprocessingDrawing" xmlns:w10="urn:schemas-microsoft-com:office:word" xmlns:w="http://schemas.openxmlformats.org/wordprocessingml/2006/main" xmlns:w14="http://schemas.microsoft.com/office/word/2010/wordml" xmlns:w15="http://schemas.microsoft.com/office/word/2012/wordml" xmlns:w16se="http://schemas.microsoft.com/office/word/2015/wordml/symex" xmlns:wpg="http://schemas.microsoft.com/office/word/2010/wordprocessingGroup" xmlns:wpi="http://schemas.microsoft.com/office/word/2010/wordprocessingInk" xmlns:wne="http://schemas.microsoft.com/office/word/2006/wordml" xmlns:wps="http://schemas.microsoft.com/office/word/2010/wordprocessingShape" mc:Ignorable="w14 w15 w16se wp14">
+<w:footnotes xmlns:wpc="http://schemas.microsoft.com/office/word/2010/wordprocessingCanvas" xmlns:cx="http://schemas.microsoft.com/office/drawing/2014/chartex" xmlns:cx1="http://schemas.microsoft.com/office/drawing/2015/9/8/chartex" xmlns:cx2="http://schemas.microsoft.com/office/drawing/2015/10/21/chartex" xmlns:cx3="http://schemas.microsoft.com/office/drawing/2016/5/9/chartex" xmlns:cx4="http://schemas.microsoft.com/office/drawing/2016/5/10/chartex" xmlns:cx5="http://schemas.microsoft.com/office/drawing/2016/5/11/chartex" xmlns:cx6="http://schemas.microsoft.com/office/drawing/2016/5/12/chartex" xmlns:cx7="http://schemas.microsoft.com/office/drawing/2016/5/13/chartex" xmlns:cx8="http://schemas.microsoft.com/office/drawing/2016/5/14/chartex" xmlns:mc="http://schemas.openxmlformats.org/markup-compatibility/2006" xmlns:aink="http://schemas.microsoft.com/office/drawing/2016/ink" xmlns:am3d="http://schemas.microsoft.com/office/drawing/2017/model3d" xmlns:o="urn:schemas-microsoft-com:office:office" xmlns:r="http://schemas.openxmlformats.org/officeDocument/2006/relationships" xmlns:m="http://schemas.openxmlformats.org/officeDocument/2006/math" xmlns:v="urn:schemas-microsoft-com:vml" xmlns:wp14="http://schemas.microsoft.com/office/word/2010/wordprocessingDrawing" xmlns:wp="http://schemas.openxmlformats.org/drawingml/2006/wordprocessingDrawing" xmlns:w10="urn:schemas-microsoft-com:office:word" xmlns:w="http://schemas.openxmlformats.org/wordprocessingml/2006/main" xmlns:w14="http://schemas.microsoft.com/office/word/2010/wordml" xmlns:w15="http://schemas.microsoft.com/office/word/2012/wordml" xmlns:w16cid="http://schemas.microsoft.com/office/word/2016/wordml/cid" xmlns:w16se="http://schemas.microsoft.com/office/word/2015/wordml/symex" xmlns:wpg="http://schemas.microsoft.com/office/word/2010/wordprocessingGroup" xmlns:wpi="http://schemas.microsoft.com/office/word/2010/wordprocessingInk" xmlns:wne="http://schemas.microsoft.com/office/word/2006/wordml" xmlns:wps="http://schemas.microsoft.com/office/word/2010/wordprocessingShape" mc:Ignorable="w14 w15 w16se w16cid wp14">
   <w:footnote w:type="separator" w:id="-1">
     <w:p>
       <w:r>
@@ -1642,7 +2376,7 @@
 </file>
 
 <file path=word/header1.xml><?xml version="1.0" encoding="utf-8"?>
-<w:hdr xmlns:wpc="http://schemas.microsoft.com/office/word/2010/wordprocessingCanvas" xmlns:cx="http://schemas.microsoft.com/office/drawing/2014/chartex" xmlns:cx1="http://schemas.microsoft.com/office/drawing/2015/9/8/chartex" xmlns:mc="http://schemas.openxmlformats.org/markup-compatibility/2006" xmlns:o="urn:schemas-microsoft-com:office:office" xmlns:r="http://schemas.openxmlformats.org/officeDocument/2006/relationships" xmlns:m="http://schemas.openxmlformats.org/officeDocument/2006/math" xmlns:v="urn:schemas-microsoft-com:vml" xmlns:wp14="http://schemas.microsoft.com/office/word/2010/wordprocessingDrawing" xmlns:wp="http://schemas.openxmlformats.org/drawingml/2006/wordprocessingDrawing" xmlns:w10="urn:schemas-microsoft-com:office:word" xmlns:w="http://schemas.openxmlformats.org/wordprocessingml/2006/main" xmlns:w14="http://schemas.microsoft.com/office/word/2010/wordml" xmlns:w15="http://schemas.microsoft.com/office/word/2012/wordml" xmlns:w16se="http://schemas.microsoft.com/office/word/2015/wordml/symex" xmlns:wpg="http://schemas.microsoft.com/office/word/2010/wordprocessingGroup" xmlns:wpi="http://schemas.microsoft.com/office/word/2010/wordprocessingInk" xmlns:wne="http://schemas.microsoft.com/office/word/2006/wordml" xmlns:wps="http://schemas.microsoft.com/office/word/2010/wordprocessingShape" mc:Ignorable="w14 w15 w16se wp14">
+<w:hdr xmlns:wpc="http://schemas.microsoft.com/office/word/2010/wordprocessingCanvas" xmlns:cx="http://schemas.microsoft.com/office/drawing/2014/chartex" xmlns:cx1="http://schemas.microsoft.com/office/drawing/2015/9/8/chartex" xmlns:cx2="http://schemas.microsoft.com/office/drawing/2015/10/21/chartex" xmlns:cx3="http://schemas.microsoft.com/office/drawing/2016/5/9/chartex" xmlns:cx4="http://schemas.microsoft.com/office/drawing/2016/5/10/chartex" xmlns:cx5="http://schemas.microsoft.com/office/drawing/2016/5/11/chartex" xmlns:cx6="http://schemas.microsoft.com/office/drawing/2016/5/12/chartex" xmlns:cx7="http://schemas.microsoft.com/office/drawing/2016/5/13/chartex" xmlns:cx8="http://schemas.microsoft.com/office/drawing/2016/5/14/chartex" xmlns:mc="http://schemas.openxmlformats.org/markup-compatibility/2006" xmlns:aink="http://schemas.microsoft.com/office/drawing/2016/ink" xmlns:am3d="http://schemas.microsoft.com/office/drawing/2017/model3d" xmlns:o="urn:schemas-microsoft-com:office:office" xmlns:r="http://schemas.openxmlformats.org/officeDocument/2006/relationships" xmlns:m="http://schemas.openxmlformats.org/officeDocument/2006/math" xmlns:v="urn:schemas-microsoft-com:vml" xmlns:wp14="http://schemas.microsoft.com/office/word/2010/wordprocessingDrawing" xmlns:wp="http://schemas.openxmlformats.org/drawingml/2006/wordprocessingDrawing" xmlns:w10="urn:schemas-microsoft-com:office:word" xmlns:w="http://schemas.openxmlformats.org/wordprocessingml/2006/main" xmlns:w14="http://schemas.microsoft.com/office/word/2010/wordml" xmlns:w15="http://schemas.microsoft.com/office/word/2012/wordml" xmlns:w16cid="http://schemas.microsoft.com/office/word/2016/wordml/cid" xmlns:w16se="http://schemas.microsoft.com/office/word/2015/wordml/symex" xmlns:wpg="http://schemas.microsoft.com/office/word/2010/wordprocessingGroup" xmlns:wpi="http://schemas.microsoft.com/office/word/2010/wordprocessingInk" xmlns:wne="http://schemas.microsoft.com/office/word/2006/wordml" xmlns:wps="http://schemas.microsoft.com/office/word/2010/wordprocessingShape" mc:Ignorable="w14 w15 w16se w16cid wp14">
   <w:p>
     <w:pPr>
       <w:pStyle w:val="En-tte"/>
@@ -1652,7 +2386,7 @@
 </file>
 
 <file path=word/header2.xml><?xml version="1.0" encoding="utf-8"?>
-<w:hdr xmlns:wpc="http://schemas.microsoft.com/office/word/2010/wordprocessingCanvas" xmlns:cx="http://schemas.microsoft.com/office/drawing/2014/chartex" xmlns:cx1="http://schemas.microsoft.com/office/drawing/2015/9/8/chartex" xmlns:mc="http://schemas.openxmlformats.org/markup-compatibility/2006" xmlns:o="urn:schemas-microsoft-com:office:office" xmlns:r="http://schemas.openxmlformats.org/officeDocument/2006/relationships" xmlns:m="http://schemas.openxmlformats.org/officeDocument/2006/math" xmlns:v="urn:schemas-microsoft-com:vml" xmlns:wp14="http://schemas.microsoft.com/office/word/2010/wordprocessingDrawing" xmlns:wp="http://schemas.openxmlformats.org/drawingml/2006/wordprocessingDrawing" xmlns:w10="urn:schemas-microsoft-com:office:word" xmlns:w="http://schemas.openxmlformats.org/wordprocessingml/2006/main" xmlns:w14="http://schemas.microsoft.com/office/word/2010/wordml" xmlns:w15="http://schemas.microsoft.com/office/word/2012/wordml" xmlns:w16se="http://schemas.microsoft.com/office/word/2015/wordml/symex" xmlns:wpg="http://schemas.microsoft.com/office/word/2010/wordprocessingGroup" xmlns:wpi="http://schemas.microsoft.com/office/word/2010/wordprocessingInk" xmlns:wne="http://schemas.microsoft.com/office/word/2006/wordml" xmlns:wps="http://schemas.microsoft.com/office/word/2010/wordprocessingShape" mc:Ignorable="w14 w15 w16se wp14">
+<w:hdr xmlns:wpc="http://schemas.microsoft.com/office/word/2010/wordprocessingCanvas" xmlns:cx="http://schemas.microsoft.com/office/drawing/2014/chartex" xmlns:cx1="http://schemas.microsoft.com/office/drawing/2015/9/8/chartex" xmlns:cx2="http://schemas.microsoft.com/office/drawing/2015/10/21/chartex" xmlns:cx3="http://schemas.microsoft.com/office/drawing/2016/5/9/chartex" xmlns:cx4="http://schemas.microsoft.com/office/drawing/2016/5/10/chartex" xmlns:cx5="http://schemas.microsoft.com/office/drawing/2016/5/11/chartex" xmlns:cx6="http://schemas.microsoft.com/office/drawing/2016/5/12/chartex" xmlns:cx7="http://schemas.microsoft.com/office/drawing/2016/5/13/chartex" xmlns:cx8="http://schemas.microsoft.com/office/drawing/2016/5/14/chartex" xmlns:mc="http://schemas.openxmlformats.org/markup-compatibility/2006" xmlns:aink="http://schemas.microsoft.com/office/drawing/2016/ink" xmlns:am3d="http://schemas.microsoft.com/office/drawing/2017/model3d" xmlns:o="urn:schemas-microsoft-com:office:office" xmlns:r="http://schemas.openxmlformats.org/officeDocument/2006/relationships" xmlns:m="http://schemas.openxmlformats.org/officeDocument/2006/math" xmlns:v="urn:schemas-microsoft-com:vml" xmlns:wp14="http://schemas.microsoft.com/office/word/2010/wordprocessingDrawing" xmlns:wp="http://schemas.openxmlformats.org/drawingml/2006/wordprocessingDrawing" xmlns:w10="urn:schemas-microsoft-com:office:word" xmlns:w="http://schemas.openxmlformats.org/wordprocessingml/2006/main" xmlns:w14="http://schemas.microsoft.com/office/word/2010/wordml" xmlns:w15="http://schemas.microsoft.com/office/word/2012/wordml" xmlns:w16cid="http://schemas.microsoft.com/office/word/2016/wordml/cid" xmlns:w16se="http://schemas.microsoft.com/office/word/2015/wordml/symex" xmlns:wpg="http://schemas.microsoft.com/office/word/2010/wordprocessingGroup" xmlns:wpi="http://schemas.microsoft.com/office/word/2010/wordprocessingInk" xmlns:wne="http://schemas.microsoft.com/office/word/2006/wordml" xmlns:wps="http://schemas.microsoft.com/office/word/2010/wordprocessingShape" mc:Ignorable="w14 w15 w16se w16cid wp14">
   <w:p>
     <w:pPr>
       <w:pStyle w:val="En-tte"/>
@@ -1673,7 +2407,7 @@
 </file>
 
 <file path=word/header3.xml><?xml version="1.0" encoding="utf-8"?>
-<w:hdr xmlns:wpc="http://schemas.microsoft.com/office/word/2010/wordprocessingCanvas" xmlns:cx="http://schemas.microsoft.com/office/drawing/2014/chartex" xmlns:cx1="http://schemas.microsoft.com/office/drawing/2015/9/8/chartex" xmlns:mc="http://schemas.openxmlformats.org/markup-compatibility/2006" xmlns:o="urn:schemas-microsoft-com:office:office" xmlns:r="http://schemas.openxmlformats.org/officeDocument/2006/relationships" xmlns:m="http://schemas.openxmlformats.org/officeDocument/2006/math" xmlns:v="urn:schemas-microsoft-com:vml" xmlns:wp14="http://schemas.microsoft.com/office/word/2010/wordprocessingDrawing" xmlns:wp="http://schemas.openxmlformats.org/drawingml/2006/wordprocessingDrawing" xmlns:w10="urn:schemas-microsoft-com:office:word" xmlns:w="http://schemas.openxmlformats.org/wordprocessingml/2006/main" xmlns:w14="http://schemas.microsoft.com/office/word/2010/wordml" xmlns:w15="http://schemas.microsoft.com/office/word/2012/wordml" xmlns:w16se="http://schemas.microsoft.com/office/word/2015/wordml/symex" xmlns:wpg="http://schemas.microsoft.com/office/word/2010/wordprocessingGroup" xmlns:wpi="http://schemas.microsoft.com/office/word/2010/wordprocessingInk" xmlns:wne="http://schemas.microsoft.com/office/word/2006/wordml" xmlns:wps="http://schemas.microsoft.com/office/word/2010/wordprocessingShape" mc:Ignorable="w14 w15 w16se wp14">
+<w:hdr xmlns:wpc="http://schemas.microsoft.com/office/word/2010/wordprocessingCanvas" xmlns:cx="http://schemas.microsoft.com/office/drawing/2014/chartex" xmlns:cx1="http://schemas.microsoft.com/office/drawing/2015/9/8/chartex" xmlns:cx2="http://schemas.microsoft.com/office/drawing/2015/10/21/chartex" xmlns:cx3="http://schemas.microsoft.com/office/drawing/2016/5/9/chartex" xmlns:cx4="http://schemas.microsoft.com/office/drawing/2016/5/10/chartex" xmlns:cx5="http://schemas.microsoft.com/office/drawing/2016/5/11/chartex" xmlns:cx6="http://schemas.microsoft.com/office/drawing/2016/5/12/chartex" xmlns:cx7="http://schemas.microsoft.com/office/drawing/2016/5/13/chartex" xmlns:cx8="http://schemas.microsoft.com/office/drawing/2016/5/14/chartex" xmlns:mc="http://schemas.openxmlformats.org/markup-compatibility/2006" xmlns:aink="http://schemas.microsoft.com/office/drawing/2016/ink" xmlns:am3d="http://schemas.microsoft.com/office/drawing/2017/model3d" xmlns:o="urn:schemas-microsoft-com:office:office" xmlns:r="http://schemas.openxmlformats.org/officeDocument/2006/relationships" xmlns:m="http://schemas.openxmlformats.org/officeDocument/2006/math" xmlns:v="urn:schemas-microsoft-com:vml" xmlns:wp14="http://schemas.microsoft.com/office/word/2010/wordprocessingDrawing" xmlns:wp="http://schemas.openxmlformats.org/drawingml/2006/wordprocessingDrawing" xmlns:w10="urn:schemas-microsoft-com:office:word" xmlns:w="http://schemas.openxmlformats.org/wordprocessingml/2006/main" xmlns:w14="http://schemas.microsoft.com/office/word/2010/wordml" xmlns:w15="http://schemas.microsoft.com/office/word/2012/wordml" xmlns:w16cid="http://schemas.microsoft.com/office/word/2016/wordml/cid" xmlns:w16se="http://schemas.microsoft.com/office/word/2015/wordml/symex" xmlns:wpg="http://schemas.microsoft.com/office/word/2010/wordprocessingGroup" xmlns:wpi="http://schemas.microsoft.com/office/word/2010/wordprocessingInk" xmlns:wne="http://schemas.microsoft.com/office/word/2006/wordml" xmlns:wps="http://schemas.microsoft.com/office/word/2010/wordprocessingShape" mc:Ignorable="w14 w15 w16se w16cid wp14">
   <w:p>
     <w:pPr>
       <w:pStyle w:val="1erEntete"/>
@@ -1736,7 +2470,7 @@
 </file>
 
 <file path=word/numbering.xml><?xml version="1.0" encoding="utf-8"?>
-<w:numbering xmlns:wpc="http://schemas.microsoft.com/office/word/2010/wordprocessingCanvas" xmlns:cx="http://schemas.microsoft.com/office/drawing/2014/chartex" xmlns:cx1="http://schemas.microsoft.com/office/drawing/2015/9/8/chartex" xmlns:mc="http://schemas.openxmlformats.org/markup-compatibility/2006" xmlns:o="urn:schemas-microsoft-com:office:office" xmlns:r="http://schemas.openxmlformats.org/officeDocument/2006/relationships" xmlns:m="http://schemas.openxmlformats.org/officeDocument/2006/math" xmlns:v="urn:schemas-microsoft-com:vml" xmlns:wp14="http://schemas.microsoft.com/office/word/2010/wordprocessingDrawing" xmlns:wp="http://schemas.openxmlformats.org/drawingml/2006/wordprocessingDrawing" xmlns:w10="urn:schemas-microsoft-com:office:word" xmlns:w="http://schemas.openxmlformats.org/wordprocessingml/2006/main" xmlns:w14="http://schemas.microsoft.com/office/word/2010/wordml" xmlns:w15="http://schemas.microsoft.com/office/word/2012/wordml" xmlns:w16se="http://schemas.microsoft.com/office/word/2015/wordml/symex" xmlns:wpg="http://schemas.microsoft.com/office/word/2010/wordprocessingGroup" xmlns:wpi="http://schemas.microsoft.com/office/word/2010/wordprocessingInk" xmlns:wne="http://schemas.microsoft.com/office/word/2006/wordml" xmlns:wps="http://schemas.microsoft.com/office/word/2010/wordprocessingShape" mc:Ignorable="w14 w15 w16se wp14">
+<w:numbering xmlns:wpc="http://schemas.microsoft.com/office/word/2010/wordprocessingCanvas" xmlns:cx="http://schemas.microsoft.com/office/drawing/2014/chartex" xmlns:cx1="http://schemas.microsoft.com/office/drawing/2015/9/8/chartex" xmlns:cx2="http://schemas.microsoft.com/office/drawing/2015/10/21/chartex" xmlns:cx3="http://schemas.microsoft.com/office/drawing/2016/5/9/chartex" xmlns:cx4="http://schemas.microsoft.com/office/drawing/2016/5/10/chartex" xmlns:cx5="http://schemas.microsoft.com/office/drawing/2016/5/11/chartex" xmlns:cx6="http://schemas.microsoft.com/office/drawing/2016/5/12/chartex" xmlns:cx7="http://schemas.microsoft.com/office/drawing/2016/5/13/chartex" xmlns:cx8="http://schemas.microsoft.com/office/drawing/2016/5/14/chartex" xmlns:mc="http://schemas.openxmlformats.org/markup-compatibility/2006" xmlns:aink="http://schemas.microsoft.com/office/drawing/2016/ink" xmlns:am3d="http://schemas.microsoft.com/office/drawing/2017/model3d" xmlns:o="urn:schemas-microsoft-com:office:office" xmlns:r="http://schemas.openxmlformats.org/officeDocument/2006/relationships" xmlns:m="http://schemas.openxmlformats.org/officeDocument/2006/math" xmlns:v="urn:schemas-microsoft-com:vml" xmlns:wp14="http://schemas.microsoft.com/office/word/2010/wordprocessingDrawing" xmlns:wp="http://schemas.openxmlformats.org/drawingml/2006/wordprocessingDrawing" xmlns:w10="urn:schemas-microsoft-com:office:word" xmlns:w="http://schemas.openxmlformats.org/wordprocessingml/2006/main" xmlns:w14="http://schemas.microsoft.com/office/word/2010/wordml" xmlns:w15="http://schemas.microsoft.com/office/word/2012/wordml" xmlns:w16cid="http://schemas.microsoft.com/office/word/2016/wordml/cid" xmlns:w16se="http://schemas.microsoft.com/office/word/2015/wordml/symex" xmlns:wpg="http://schemas.microsoft.com/office/word/2010/wordprocessingGroup" xmlns:wpi="http://schemas.microsoft.com/office/word/2010/wordprocessingInk" xmlns:wne="http://schemas.microsoft.com/office/word/2006/wordml" xmlns:wps="http://schemas.microsoft.com/office/word/2010/wordprocessingShape" mc:Ignorable="w14 w15 w16se w16cid wp14">
   <w:abstractNum w:abstractNumId="0" w15:restartNumberingAfterBreak="0">
     <w:nsid w:val="00000001"/>
     <w:multiLevelType w:val="multilevel"/>
@@ -3355,7 +4089,7 @@
 </file>
 
 <file path=word/styles.xml><?xml version="1.0" encoding="utf-8"?>
-<w:styles xmlns:mc="http://schemas.openxmlformats.org/markup-compatibility/2006" xmlns:r="http://schemas.openxmlformats.org/officeDocument/2006/relationships" xmlns:w="http://schemas.openxmlformats.org/wordprocessingml/2006/main" xmlns:w14="http://schemas.microsoft.com/office/word/2010/wordml" xmlns:w15="http://schemas.microsoft.com/office/word/2012/wordml" xmlns:w16se="http://schemas.microsoft.com/office/word/2015/wordml/symex" mc:Ignorable="w14 w15 w16se">
+<w:styles xmlns:mc="http://schemas.openxmlformats.org/markup-compatibility/2006" xmlns:r="http://schemas.openxmlformats.org/officeDocument/2006/relationships" xmlns:w="http://schemas.openxmlformats.org/wordprocessingml/2006/main" xmlns:w14="http://schemas.microsoft.com/office/word/2010/wordml" xmlns:w15="http://schemas.microsoft.com/office/word/2012/wordml" xmlns:w16cid="http://schemas.microsoft.com/office/word/2016/wordml/cid" xmlns:w16se="http://schemas.microsoft.com/office/word/2015/wordml/symex" mc:Ignorable="w14 w15 w16se w16cid">
   <w:docDefaults>
     <w:rPrDefault>
       <w:rPr>
@@ -3365,7 +4099,7 @@
     </w:rPrDefault>
     <w:pPrDefault/>
   </w:docDefaults>
-  <w:latentStyles w:defLockedState="0" w:defUIPriority="99" w:defSemiHidden="0" w:defUnhideWhenUsed="0" w:defQFormat="0" w:count="371">
+  <w:latentStyles w:defLockedState="0" w:defUIPriority="99" w:defSemiHidden="0" w:defUnhideWhenUsed="0" w:defQFormat="0" w:count="375">
     <w:lsdException w:name="Normal" w:uiPriority="0" w:qFormat="1"/>
     <w:lsdException w:name="heading 1" w:uiPriority="1" w:qFormat="1"/>
     <w:lsdException w:name="heading 2" w:semiHidden="1" w:uiPriority="1" w:unhideWhenUsed="1" w:qFormat="1"/>
@@ -3737,6 +4471,10 @@
     <w:lsdException w:name="List Table 5 Dark Accent 6" w:uiPriority="50"/>
     <w:lsdException w:name="List Table 6 Colorful Accent 6" w:uiPriority="51"/>
     <w:lsdException w:name="List Table 7 Colorful Accent 6" w:uiPriority="52"/>
+    <w:lsdException w:name="Mention" w:semiHidden="1" w:unhideWhenUsed="1"/>
+    <w:lsdException w:name="Smart Hyperlink" w:semiHidden="1" w:unhideWhenUsed="1"/>
+    <w:lsdException w:name="Hashtag" w:semiHidden="1" w:unhideWhenUsed="1"/>
+    <w:lsdException w:name="Unresolved Mention" w:semiHidden="1" w:unhideWhenUsed="1"/>
   </w:latentStyles>
   <w:style w:type="paragraph" w:default="1" w:styleId="Normal">
     <w:name w:val="Normal"/>
@@ -5155,7 +5893,7 @@
 </file>
 
 <file path=customXml/itemProps1.xml><?xml version="1.0" encoding="utf-8"?>
-<ds:datastoreItem xmlns:ds="http://schemas.openxmlformats.org/officeDocument/2006/customXml" ds:itemID="{6DD4E614-63B9-4C24-B542-B46A57518EF8}">
+<ds:datastoreItem xmlns:ds="http://schemas.openxmlformats.org/officeDocument/2006/customXml" ds:itemID="{478CFC8B-926A-4380-84A0-4763ECEAC197}">
   <ds:schemaRefs>
     <ds:schemaRef ds:uri="http://schemas.openxmlformats.org/officeDocument/2006/bibliography"/>
   </ds:schemaRefs>

</xml_diff>